<commit_message>
SWOT & PEST analysis modified
</commit_message>
<xml_diff>
--- a/SWOT & PEST analysis.docx
+++ b/SWOT & PEST analysis.docx
@@ -161,7 +161,24 @@
               <w:rPr>
                 <w:rFonts w:asciiTheme="majorBidi" w:hAnsiTheme="majorBidi" w:cstheme="majorBidi"/>
               </w:rPr>
-              <w:t xml:space="preserve"> and in the future work for the project</w:t>
+              <w:t xml:space="preserve"> </w:t>
+            </w:r>
+            <w:r>
+              <w:rPr>
+                <w:rFonts w:asciiTheme="majorBidi" w:hAnsiTheme="majorBidi" w:cstheme="majorBidi"/>
+                <w:b/>
+                <w:bCs/>
+                <w:i/>
+                <w:iCs/>
+                <w:u w:val="single"/>
+              </w:rPr>
+              <w:t>and in the future work</w:t>
+            </w:r>
+            <w:r>
+              <w:rPr>
+                <w:rFonts w:asciiTheme="majorBidi" w:hAnsiTheme="majorBidi" w:cstheme="majorBidi"/>
+              </w:rPr>
+              <w:t xml:space="preserve"> for the project</w:t>
             </w:r>
             <w:r>
               <w:rPr>
@@ -193,8 +210,6 @@
               </w:rPr>
               <w:t>ers are great ASP.Net developers</w:t>
             </w:r>
-            <w:bookmarkStart w:id="0" w:name="_GoBack"/>
-            <w:bookmarkEnd w:id="0"/>
           </w:p>
           <w:p>
             <w:pPr>
@@ -275,7 +290,31 @@
               <w:rPr>
                 <w:rFonts w:asciiTheme="majorBidi" w:hAnsiTheme="majorBidi" w:cstheme="majorBidi"/>
               </w:rPr>
-              <w:t>- The system is very large, while we are only 4 members and we have to be done within about 9 months. Consequently, we will have to temporarily stop working on some features and document them as a future work</w:t>
+              <w:t xml:space="preserve">- The system is very large, while we are only 4 members and we have to be done within about 9 months. Consequently, we </w:t>
+            </w:r>
+            <w:r>
+              <w:rPr>
+                <w:rFonts w:asciiTheme="majorBidi" w:hAnsiTheme="majorBidi" w:cstheme="majorBidi"/>
+              </w:rPr>
+              <w:t>may</w:t>
+            </w:r>
+            <w:r>
+              <w:rPr>
+                <w:rFonts w:asciiTheme="majorBidi" w:hAnsiTheme="majorBidi" w:cstheme="majorBidi"/>
+              </w:rPr>
+              <w:t xml:space="preserve"> temporarily stop working on some features </w:t>
+            </w:r>
+            <w:r>
+              <w:rPr>
+                <w:rFonts w:asciiTheme="majorBidi" w:hAnsiTheme="majorBidi" w:cstheme="majorBidi"/>
+              </w:rPr>
+              <w:t>or</w:t>
+            </w:r>
+            <w:r>
+              <w:rPr>
+                <w:rFonts w:asciiTheme="majorBidi" w:hAnsiTheme="majorBidi" w:cstheme="majorBidi"/>
+              </w:rPr>
+              <w:t xml:space="preserve"> document them as a future work</w:t>
             </w:r>
           </w:p>
           <w:p>
@@ -305,7 +344,21 @@
                 <w:rFonts w:asciiTheme="majorBidi" w:hAnsiTheme="majorBidi" w:cstheme="majorBidi"/>
                 <w:lang w:bidi="ar-EG"/>
               </w:rPr>
-              <w:t>While the system may contain user’s personal information and his private medical history, w</w:t>
+              <w:t xml:space="preserve">While the system </w:t>
+            </w:r>
+            <w:r>
+              <w:rPr>
+                <w:rFonts w:asciiTheme="majorBidi" w:hAnsiTheme="majorBidi" w:cstheme="majorBidi"/>
+                <w:lang w:bidi="ar-EG"/>
+              </w:rPr>
+              <w:t>will</w:t>
+            </w:r>
+            <w:r>
+              <w:rPr>
+                <w:rFonts w:asciiTheme="majorBidi" w:hAnsiTheme="majorBidi" w:cstheme="majorBidi"/>
+                <w:lang w:bidi="ar-EG"/>
+              </w:rPr>
+              <w:t xml:space="preserve"> contain user’s personal information and his private medical history, w</w:t>
             </w:r>
             <w:r>
               <w:rPr>
@@ -504,7 +557,67 @@
               <w:rPr>
                 <w:rFonts w:asciiTheme="majorBidi" w:hAnsiTheme="majorBidi" w:cstheme="majorBidi"/>
               </w:rPr>
-              <w:t>SOS usefulness depends on the responsiveness of the SOS receivers and the rating of medical services will depend on the user willingness to give his feedback</w:t>
+              <w:t>SOS usefulness depends on</w:t>
+            </w:r>
+            <w:r>
+              <w:rPr>
+                <w:rFonts w:asciiTheme="majorBidi" w:hAnsiTheme="majorBidi" w:cstheme="majorBidi"/>
+              </w:rPr>
+              <w:t xml:space="preserve"> how fast</w:t>
+            </w:r>
+            <w:r>
+              <w:rPr>
+                <w:rFonts w:asciiTheme="majorBidi" w:hAnsiTheme="majorBidi" w:cstheme="majorBidi"/>
+              </w:rPr>
+              <w:t xml:space="preserve"> the</w:t>
+            </w:r>
+            <w:r>
+              <w:rPr>
+                <w:rFonts w:asciiTheme="majorBidi" w:hAnsiTheme="majorBidi" w:cstheme="majorBidi"/>
+              </w:rPr>
+              <w:t xml:space="preserve"> SOS receivers will</w:t>
+            </w:r>
+            <w:r>
+              <w:rPr>
+                <w:rFonts w:asciiTheme="majorBidi" w:hAnsiTheme="majorBidi" w:cstheme="majorBidi"/>
+              </w:rPr>
+              <w:t xml:space="preserve"> respon</w:t>
+            </w:r>
+            <w:r>
+              <w:rPr>
+                <w:rFonts w:asciiTheme="majorBidi" w:hAnsiTheme="majorBidi" w:cstheme="majorBidi"/>
+              </w:rPr>
+              <w:t>d to the sender,</w:t>
+            </w:r>
+            <w:r>
+              <w:rPr>
+                <w:rFonts w:asciiTheme="majorBidi" w:hAnsiTheme="majorBidi" w:cstheme="majorBidi"/>
+              </w:rPr>
+              <w:t xml:space="preserve"> and rating medical services will depend on user</w:t>
+            </w:r>
+            <w:r>
+              <w:rPr>
+                <w:rFonts w:asciiTheme="majorBidi" w:hAnsiTheme="majorBidi" w:cstheme="majorBidi"/>
+              </w:rPr>
+              <w:t>s’</w:t>
+            </w:r>
+            <w:r>
+              <w:rPr>
+                <w:rFonts w:asciiTheme="majorBidi" w:hAnsiTheme="majorBidi" w:cstheme="majorBidi"/>
+              </w:rPr>
+              <w:t xml:space="preserve"> willingness to give </w:t>
+            </w:r>
+            <w:r>
+              <w:rPr>
+                <w:rFonts w:asciiTheme="majorBidi" w:hAnsiTheme="majorBidi" w:cstheme="majorBidi"/>
+              </w:rPr>
+              <w:t>their</w:t>
+            </w:r>
+            <w:r>
+              <w:rPr>
+                <w:rFonts w:asciiTheme="majorBidi" w:hAnsiTheme="majorBidi" w:cstheme="majorBidi"/>
+              </w:rPr>
+              <w:t xml:space="preserve"> feedback</w:t>
             </w:r>
           </w:p>
         </w:tc>
@@ -625,7 +738,43 @@
               <w:rPr>
                 <w:rFonts w:asciiTheme="majorBidi" w:hAnsiTheme="majorBidi" w:cstheme="majorBidi"/>
               </w:rPr>
-              <w:t xml:space="preserve"> one account on the system, which is desired to make sure that the medical history of every citizen is </w:t>
+              <w:t xml:space="preserve"> one account </w:t>
+            </w:r>
+            <w:r>
+              <w:rPr>
+                <w:rFonts w:asciiTheme="majorBidi" w:hAnsiTheme="majorBidi" w:cstheme="majorBidi"/>
+              </w:rPr>
+              <w:t>i</w:t>
+            </w:r>
+            <w:r>
+              <w:rPr>
+                <w:rFonts w:asciiTheme="majorBidi" w:hAnsiTheme="majorBidi" w:cstheme="majorBidi"/>
+              </w:rPr>
+              <w:t>n the system</w:t>
+            </w:r>
+            <w:r>
+              <w:rPr>
+                <w:rFonts w:asciiTheme="majorBidi" w:hAnsiTheme="majorBidi" w:cstheme="majorBidi"/>
+              </w:rPr>
+              <w:t>. Consequently, it guarantees that</w:t>
+            </w:r>
+            <w:r>
+              <w:rPr>
+                <w:rFonts w:asciiTheme="majorBidi" w:hAnsiTheme="majorBidi" w:cstheme="majorBidi"/>
+              </w:rPr>
+              <w:t xml:space="preserve"> the medical history of </w:t>
+            </w:r>
+            <w:r>
+              <w:rPr>
+                <w:rFonts w:asciiTheme="majorBidi" w:hAnsiTheme="majorBidi" w:cstheme="majorBidi"/>
+              </w:rPr>
+              <w:t>a</w:t>
+            </w:r>
+            <w:r>
+              <w:rPr>
+                <w:rFonts w:asciiTheme="majorBidi" w:hAnsiTheme="majorBidi" w:cstheme="majorBidi"/>
+              </w:rPr>
+              <w:t xml:space="preserve"> citizen is </w:t>
             </w:r>
             <w:r>
               <w:rPr>
@@ -636,7 +785,18 @@
                 <w:iCs/>
                 <w:u w:val="single"/>
               </w:rPr>
-              <w:t>not</w:t>
+              <w:t>n</w:t>
+            </w:r>
+            <w:r>
+              <w:rPr>
+                <w:rFonts w:asciiTheme="majorBidi" w:hAnsiTheme="majorBidi" w:cstheme="majorBidi"/>
+                <w:b/>
+                <w:bCs/>
+                <w:i/>
+                <w:iCs/>
+                <w:u w:val="single"/>
+              </w:rPr>
+              <w:t>ever</w:t>
             </w:r>
             <w:r>
               <w:rPr>
@@ -655,6 +815,18 @@
                 <w:rFonts w:asciiTheme="majorBidi" w:hAnsiTheme="majorBidi" w:cstheme="majorBidi"/>
               </w:rPr>
               <w:t xml:space="preserve"> different accounts</w:t>
+            </w:r>
+            <w:r>
+              <w:rPr>
+                <w:rFonts w:asciiTheme="majorBidi" w:hAnsiTheme="majorBidi" w:cstheme="majorBidi"/>
+              </w:rPr>
+              <w:t xml:space="preserve">, </w:t>
+            </w:r>
+            <w:r>
+              <w:rPr>
+                <w:rFonts w:asciiTheme="majorBidi" w:hAnsiTheme="majorBidi" w:cstheme="majorBidi"/>
+              </w:rPr>
+              <w:t>which is desired</w:t>
             </w:r>
           </w:p>
           <w:p>
@@ -1014,19 +1186,50 @@
               <w:rPr>
                 <w:rFonts w:asciiTheme="majorBidi" w:hAnsiTheme="majorBidi" w:cstheme="majorBidi"/>
               </w:rPr>
-              <w:t xml:space="preserve">in Egypt </w:t>
-            </w:r>
-            <w:r>
-              <w:rPr>
-                <w:rFonts w:asciiTheme="majorBidi" w:hAnsiTheme="majorBidi" w:cstheme="majorBidi"/>
-              </w:rPr>
-              <w:t>has increased from 13.7% to 33% in the last decade and is still increasing</w:t>
-            </w:r>
-            <w:r>
-              <w:rPr>
-                <w:rFonts w:asciiTheme="majorBidi" w:hAnsiTheme="majorBidi" w:cstheme="majorBidi"/>
-              </w:rPr>
-              <w:t>. So, a web platform wouldn’t be a bad choice and the number of reachable users is expected to increase in the future</w:t>
+              <w:t>in Egypt</w:t>
+            </w:r>
+            <w:r>
+              <w:rPr>
+                <w:rFonts w:asciiTheme="majorBidi" w:hAnsiTheme="majorBidi" w:cstheme="majorBidi"/>
+              </w:rPr>
+              <w:t xml:space="preserve"> increased from 13.7% to 33% in the last decade</w:t>
+            </w:r>
+            <w:r>
+              <w:rPr>
+                <w:rFonts w:asciiTheme="majorBidi" w:hAnsiTheme="majorBidi" w:cstheme="majorBidi"/>
+              </w:rPr>
+              <w:t>,</w:t>
+            </w:r>
+            <w:r>
+              <w:rPr>
+                <w:rFonts w:asciiTheme="majorBidi" w:hAnsiTheme="majorBidi" w:cstheme="majorBidi"/>
+              </w:rPr>
+              <w:t xml:space="preserve"> and is </w:t>
+            </w:r>
+            <w:r>
+              <w:rPr>
+                <w:rFonts w:asciiTheme="majorBidi" w:hAnsiTheme="majorBidi" w:cstheme="majorBidi"/>
+              </w:rPr>
+              <w:lastRenderedPageBreak/>
+              <w:t>still increasing</w:t>
+            </w:r>
+            <w:r>
+              <w:rPr>
+                <w:rFonts w:asciiTheme="majorBidi" w:hAnsiTheme="majorBidi" w:cstheme="majorBidi"/>
+              </w:rPr>
+              <w:t>. So, a web platform wouldn’t be a bad choice</w:t>
+            </w:r>
+            <w:r>
+              <w:rPr>
+                <w:rFonts w:asciiTheme="majorBidi" w:hAnsiTheme="majorBidi" w:cstheme="majorBidi"/>
+              </w:rPr>
+              <w:t>,</w:t>
+            </w:r>
+            <w:r>
+              <w:rPr>
+                <w:rFonts w:asciiTheme="majorBidi" w:hAnsiTheme="majorBidi" w:cstheme="majorBidi"/>
+              </w:rPr>
+              <w:t xml:space="preserve"> and the number of reachable users is expected to increase in the future</w:t>
             </w:r>
           </w:p>
           <w:p>
@@ -1079,6 +1282,12 @@
                 <w:rFonts w:asciiTheme="majorBidi" w:hAnsiTheme="majorBidi" w:cstheme="majorBidi"/>
               </w:rPr>
               <w:t>. This will allow us ask experts when we need to get information about some medical concern</w:t>
+            </w:r>
+            <w:r>
+              <w:rPr>
+                <w:rFonts w:asciiTheme="majorBidi" w:hAnsiTheme="majorBidi" w:cstheme="majorBidi"/>
+              </w:rPr>
+              <w:t>s</w:t>
             </w:r>
           </w:p>
           <w:p>
@@ -1100,7 +1309,55 @@
               <w:rPr>
                 <w:rFonts w:asciiTheme="majorBidi" w:hAnsiTheme="majorBidi" w:cstheme="majorBidi"/>
               </w:rPr>
-              <w:t>- In case we successfully develop our system, social media will make it much easier to market for our product</w:t>
+              <w:t xml:space="preserve">- </w:t>
+            </w:r>
+            <w:r>
+              <w:rPr>
+                <w:rFonts w:asciiTheme="majorBidi" w:hAnsiTheme="majorBidi" w:cstheme="majorBidi"/>
+              </w:rPr>
+              <w:t>When</w:t>
+            </w:r>
+            <w:r>
+              <w:rPr>
+                <w:rFonts w:asciiTheme="majorBidi" w:hAnsiTheme="majorBidi" w:cstheme="majorBidi"/>
+              </w:rPr>
+              <w:t xml:space="preserve"> we successfully </w:t>
+            </w:r>
+            <w:r>
+              <w:rPr>
+                <w:rFonts w:asciiTheme="majorBidi" w:hAnsiTheme="majorBidi" w:cstheme="majorBidi"/>
+              </w:rPr>
+              <w:t>finish the project</w:t>
+            </w:r>
+            <w:r>
+              <w:rPr>
+                <w:rFonts w:asciiTheme="majorBidi" w:hAnsiTheme="majorBidi" w:cstheme="majorBidi"/>
+              </w:rPr>
+              <w:t xml:space="preserve">, social media will </w:t>
+            </w:r>
+            <w:r>
+              <w:rPr>
+                <w:rFonts w:asciiTheme="majorBidi" w:hAnsiTheme="majorBidi" w:cstheme="majorBidi"/>
+              </w:rPr>
+              <w:t>have a big role in</w:t>
+            </w:r>
+            <w:r>
+              <w:rPr>
+                <w:rFonts w:asciiTheme="majorBidi" w:hAnsiTheme="majorBidi" w:cstheme="majorBidi"/>
+              </w:rPr>
+              <w:t xml:space="preserve"> market</w:t>
+            </w:r>
+            <w:r>
+              <w:rPr>
+                <w:rFonts w:asciiTheme="majorBidi" w:hAnsiTheme="majorBidi" w:cstheme="majorBidi"/>
+              </w:rPr>
+              <w:t>ing</w:t>
+            </w:r>
+            <w:r>
+              <w:rPr>
+                <w:rFonts w:asciiTheme="majorBidi" w:hAnsiTheme="majorBidi" w:cstheme="majorBidi"/>
+              </w:rPr>
+              <w:t xml:space="preserve"> for our product</w:t>
             </w:r>
           </w:p>
         </w:tc>
@@ -1153,28 +1410,48 @@
               <w:rPr>
                 <w:rFonts w:asciiTheme="majorBidi" w:hAnsiTheme="majorBidi" w:cstheme="majorBidi"/>
               </w:rPr>
-              <w:t>are great ASP.Net online forums available for ASP.Net developers. They can be very helpful for us to get support when we face technical issues</w:t>
-            </w:r>
-          </w:p>
-          <w:p>
-            <w:pPr>
-              <w:rPr>
-                <w:rFonts w:asciiTheme="majorBidi" w:hAnsiTheme="majorBidi" w:cstheme="majorBidi"/>
-              </w:rPr>
-            </w:pPr>
-          </w:p>
-          <w:p>
-            <w:pPr>
-              <w:rPr>
-                <w:rFonts w:asciiTheme="majorBidi" w:hAnsiTheme="majorBidi" w:cstheme="majorBidi"/>
-              </w:rPr>
-            </w:pPr>
-            <w:r>
-              <w:rPr>
-                <w:rFonts w:asciiTheme="majorBidi" w:hAnsiTheme="majorBidi" w:cstheme="majorBidi"/>
-              </w:rPr>
-              <w:t>- There are many JavaScript libraries that support responsive web design. Thus, we can postpone developing a separate mobile app because a responsive website can be accessed from any device without UI issues</w:t>
-            </w:r>
+              <w:t xml:space="preserve">are </w:t>
+            </w:r>
+            <w:r>
+              <w:rPr>
+                <w:rFonts w:asciiTheme="majorBidi" w:hAnsiTheme="majorBidi" w:cstheme="majorBidi"/>
+              </w:rPr>
+              <w:t>more than 50</w:t>
+            </w:r>
+            <w:r>
+              <w:rPr>
+                <w:rFonts w:asciiTheme="majorBidi" w:hAnsiTheme="majorBidi" w:cstheme="majorBidi"/>
+              </w:rPr>
+              <w:t xml:space="preserve"> ASP.Net online forums available for ASP.Net developers. They can be very helpful for us to get support when we face technical issues</w:t>
+            </w:r>
+          </w:p>
+          <w:p>
+            <w:pPr>
+              <w:rPr>
+                <w:rFonts w:asciiTheme="majorBidi" w:hAnsiTheme="majorBidi" w:cstheme="majorBidi"/>
+              </w:rPr>
+            </w:pPr>
+          </w:p>
+          <w:p>
+            <w:pPr>
+              <w:rPr>
+                <w:rFonts w:asciiTheme="majorBidi" w:hAnsiTheme="majorBidi" w:cstheme="majorBidi"/>
+              </w:rPr>
+            </w:pPr>
+            <w:r>
+              <w:rPr>
+                <w:rFonts w:asciiTheme="majorBidi" w:hAnsiTheme="majorBidi" w:cstheme="majorBidi"/>
+              </w:rPr>
+              <w:t xml:space="preserve">- There are many libraries that support responsive web design. Thus, we can postpone developing a separate mobile app </w:t>
+            </w:r>
+            <w:r>
+              <w:rPr>
+                <w:rFonts w:asciiTheme="majorBidi" w:hAnsiTheme="majorBidi" w:cstheme="majorBidi"/>
+              </w:rPr>
+              <w:t>because of our time limits</w:t>
+            </w:r>
+            <w:bookmarkStart w:id="0" w:name="_GoBack"/>
+            <w:bookmarkEnd w:id="0"/>
           </w:p>
         </w:tc>
       </w:tr>
@@ -1318,6 +1595,118 @@
     </w:lvl>
   </w:abstractNum>
   <w:abstractNum w:abstractNumId="1" w15:restartNumberingAfterBreak="0">
+    <w:nsid w:val="19354558"/>
+    <w:multiLevelType w:val="hybridMultilevel"/>
+    <w:tmpl w:val="96F4AE98"/>
+    <w:lvl w:ilvl="0" w:tplc="ACFCAF38">
+      <w:numFmt w:val="bullet"/>
+      <w:lvlText w:val="-"/>
+      <w:lvlJc w:val="left"/>
+      <w:pPr>
+        <w:ind w:left="720" w:hanging="360"/>
+      </w:pPr>
+      <w:rPr>
+        <w:rFonts w:ascii="Times New Roman" w:eastAsiaTheme="minorHAnsi" w:hAnsi="Times New Roman" w:cs="Times New Roman" w:hint="default"/>
+      </w:rPr>
+    </w:lvl>
+    <w:lvl w:ilvl="1" w:tplc="04090003" w:tentative="1">
+      <w:start w:val="1"/>
+      <w:numFmt w:val="bullet"/>
+      <w:lvlText w:val="o"/>
+      <w:lvlJc w:val="left"/>
+      <w:pPr>
+        <w:ind w:left="1440" w:hanging="360"/>
+      </w:pPr>
+      <w:rPr>
+        <w:rFonts w:ascii="Courier New" w:hAnsi="Courier New" w:cs="Courier New" w:hint="default"/>
+      </w:rPr>
+    </w:lvl>
+    <w:lvl w:ilvl="2" w:tplc="04090005" w:tentative="1">
+      <w:start w:val="1"/>
+      <w:numFmt w:val="bullet"/>
+      <w:lvlText w:val=""/>
+      <w:lvlJc w:val="left"/>
+      <w:pPr>
+        <w:ind w:left="2160" w:hanging="360"/>
+      </w:pPr>
+      <w:rPr>
+        <w:rFonts w:ascii="Wingdings" w:hAnsi="Wingdings" w:hint="default"/>
+      </w:rPr>
+    </w:lvl>
+    <w:lvl w:ilvl="3" w:tplc="04090001" w:tentative="1">
+      <w:start w:val="1"/>
+      <w:numFmt w:val="bullet"/>
+      <w:lvlText w:val=""/>
+      <w:lvlJc w:val="left"/>
+      <w:pPr>
+        <w:ind w:left="2880" w:hanging="360"/>
+      </w:pPr>
+      <w:rPr>
+        <w:rFonts w:ascii="Symbol" w:hAnsi="Symbol" w:hint="default"/>
+      </w:rPr>
+    </w:lvl>
+    <w:lvl w:ilvl="4" w:tplc="04090003" w:tentative="1">
+      <w:start w:val="1"/>
+      <w:numFmt w:val="bullet"/>
+      <w:lvlText w:val="o"/>
+      <w:lvlJc w:val="left"/>
+      <w:pPr>
+        <w:ind w:left="3600" w:hanging="360"/>
+      </w:pPr>
+      <w:rPr>
+        <w:rFonts w:ascii="Courier New" w:hAnsi="Courier New" w:cs="Courier New" w:hint="default"/>
+      </w:rPr>
+    </w:lvl>
+    <w:lvl w:ilvl="5" w:tplc="04090005" w:tentative="1">
+      <w:start w:val="1"/>
+      <w:numFmt w:val="bullet"/>
+      <w:lvlText w:val=""/>
+      <w:lvlJc w:val="left"/>
+      <w:pPr>
+        <w:ind w:left="4320" w:hanging="360"/>
+      </w:pPr>
+      <w:rPr>
+        <w:rFonts w:ascii="Wingdings" w:hAnsi="Wingdings" w:hint="default"/>
+      </w:rPr>
+    </w:lvl>
+    <w:lvl w:ilvl="6" w:tplc="04090001" w:tentative="1">
+      <w:start w:val="1"/>
+      <w:numFmt w:val="bullet"/>
+      <w:lvlText w:val=""/>
+      <w:lvlJc w:val="left"/>
+      <w:pPr>
+        <w:ind w:left="5040" w:hanging="360"/>
+      </w:pPr>
+      <w:rPr>
+        <w:rFonts w:ascii="Symbol" w:hAnsi="Symbol" w:hint="default"/>
+      </w:rPr>
+    </w:lvl>
+    <w:lvl w:ilvl="7" w:tplc="04090003" w:tentative="1">
+      <w:start w:val="1"/>
+      <w:numFmt w:val="bullet"/>
+      <w:lvlText w:val="o"/>
+      <w:lvlJc w:val="left"/>
+      <w:pPr>
+        <w:ind w:left="5760" w:hanging="360"/>
+      </w:pPr>
+      <w:rPr>
+        <w:rFonts w:ascii="Courier New" w:hAnsi="Courier New" w:cs="Courier New" w:hint="default"/>
+      </w:rPr>
+    </w:lvl>
+    <w:lvl w:ilvl="8" w:tplc="04090005" w:tentative="1">
+      <w:start w:val="1"/>
+      <w:numFmt w:val="bullet"/>
+      <w:lvlText w:val=""/>
+      <w:lvlJc w:val="left"/>
+      <w:pPr>
+        <w:ind w:left="6480" w:hanging="360"/>
+      </w:pPr>
+      <w:rPr>
+        <w:rFonts w:ascii="Wingdings" w:hAnsi="Wingdings" w:hint="default"/>
+      </w:rPr>
+    </w:lvl>
+  </w:abstractNum>
+  <w:abstractNum w:abstractNumId="2" w15:restartNumberingAfterBreak="0">
     <w:nsid w:val="26D33792"/>
     <w:multiLevelType w:val="hybridMultilevel"/>
     <w:tmpl w:val="B9127E86"/>
@@ -1429,7 +1818,7 @@
       </w:rPr>
     </w:lvl>
   </w:abstractNum>
-  <w:abstractNum w:abstractNumId="2" w15:restartNumberingAfterBreak="0">
+  <w:abstractNum w:abstractNumId="3" w15:restartNumberingAfterBreak="0">
     <w:nsid w:val="4BD44E77"/>
     <w:multiLevelType w:val="hybridMultilevel"/>
     <w:tmpl w:val="05946D8C"/>
@@ -1542,13 +1931,16 @@
     </w:lvl>
   </w:abstractNum>
   <w:num w:numId="1">
-    <w:abstractNumId w:val="1"/>
+    <w:abstractNumId w:val="2"/>
   </w:num>
   <w:num w:numId="2">
     <w:abstractNumId w:val="0"/>
   </w:num>
   <w:num w:numId="3">
-    <w:abstractNumId w:val="2"/>
+    <w:abstractNumId w:val="3"/>
+  </w:num>
+  <w:num w:numId="4">
+    <w:abstractNumId w:val="1"/>
   </w:num>
 </w:numbering>
 </file>
@@ -1954,6 +2346,7 @@
   <w:style w:type="character" w:default="1" w:styleId="DefaultParagraphFont">
     <w:name w:val="Default Paragraph Font"/>
     <w:uiPriority w:val="1"/>
+    <w:semiHidden/>
     <w:unhideWhenUsed/>
   </w:style>
   <w:style w:type="table" w:default="1" w:styleId="TableNormal">

</xml_diff>